<commit_message>
adding final draft of final report
</commit_message>
<xml_diff>
--- a/Final Report.docx
+++ b/Final Report.docx
@@ -37,8 +37,19 @@
           <w:sz w:val="24"/>
           <w:szCs w:val="24"/>
         </w:rPr>
-        <w:t>Professor Wiggins and Hofman</w:t>
-      </w:r>
+        <w:t xml:space="preserve">Professor Wiggins and </w:t>
+      </w:r>
+      <w:proofErr w:type="spellStart"/>
+      <w:r>
+        <w:rPr>
+          <w:rFonts w:ascii="Times New Roman" w:eastAsia="Times New Roman" w:hAnsi="Times New Roman" w:cs="Times New Roman"/>
+          <w:color w:val="111111"/>
+          <w:sz w:val="24"/>
+          <w:szCs w:val="24"/>
+        </w:rPr>
+        <w:t>Hofman</w:t>
+      </w:r>
+      <w:proofErr w:type="spellEnd"/>
     </w:p>
     <w:p>
       <w:pPr>
@@ -241,16 +252,6 @@
     </w:p>
     <w:p>
       <w:pPr>
-        <w:spacing w:after="0" w:line="240" w:lineRule="auto"/>
-        <w:rPr>
-          <w:rFonts w:ascii="Times New Roman" w:eastAsia="Times New Roman" w:hAnsi="Times New Roman" w:cs="Times New Roman"/>
-          <w:sz w:val="24"/>
-          <w:szCs w:val="24"/>
-        </w:rPr>
-      </w:pPr>
-    </w:p>
-    <w:p>
-      <w:pPr>
         <w:spacing w:after="0" w:line="480" w:lineRule="auto"/>
         <w:rPr>
           <w:rFonts w:ascii="Times New Roman" w:eastAsia="Times New Roman" w:hAnsi="Times New Roman" w:cs="Times New Roman"/>
@@ -267,7 +268,7 @@
           <w:sz w:val="24"/>
           <w:szCs w:val="24"/>
         </w:rPr>
-        <w:t>Visualization:</w:t>
+        <w:t>Visualization</w:t>
       </w:r>
     </w:p>
     <w:p>
@@ -287,7 +288,27 @@
           <w:sz w:val="24"/>
           <w:szCs w:val="24"/>
         </w:rPr>
-        <w:t xml:space="preserve">The visualization was done in R using Shiny RStudio and Excel. The data came from the business portion of the dataset containing 61,000 businesses with 481,000 business attributes, such as name, review count, stars, noise level, and more. As aforementioned, the dataset is extremely large and the focus is on restaurants across different countries. </w:t>
+        <w:t xml:space="preserve">The visualization was done in R using Shiny </w:t>
+      </w:r>
+      <w:proofErr w:type="spellStart"/>
+      <w:r>
+        <w:rPr>
+          <w:rFonts w:ascii="Times New Roman" w:eastAsia="Times New Roman" w:hAnsi="Times New Roman" w:cs="Times New Roman"/>
+          <w:color w:val="111111"/>
+          <w:sz w:val="24"/>
+          <w:szCs w:val="24"/>
+        </w:rPr>
+        <w:t>RStudio</w:t>
+      </w:r>
+      <w:proofErr w:type="spellEnd"/>
+      <w:r>
+        <w:rPr>
+          <w:rFonts w:ascii="Times New Roman" w:eastAsia="Times New Roman" w:hAnsi="Times New Roman" w:cs="Times New Roman"/>
+          <w:color w:val="111111"/>
+          <w:sz w:val="24"/>
+          <w:szCs w:val="24"/>
+        </w:rPr>
+        <w:t xml:space="preserve"> and Excel. The data came from the business portion of the dataset containing 61,000 businesses with 481,000 business attributes, such as name, review count, stars, noise level, and more. As aforementioned, the dataset is extremely large and the focus is on restaurants across different countries. </w:t>
       </w:r>
     </w:p>
     <w:p>
@@ -348,7 +369,27 @@
           <w:szCs w:val="24"/>
         </w:rPr>
         <w:lastRenderedPageBreak/>
-        <w:t xml:space="preserve">In addition, we created an interactive web application in R and Shiny to allow users to tinker with different parameters in the dataset and hopefully gain some new insights. In the application, users can choose the range of review counts, ratings in terms of stars, and price levels for the restaurants. Users can also pick the restaurant location and ambient noise level. The option to choose a number of covariates for the x and y axes also added another layer of flexibility. In general, the graphs confirm several pieces of conventional wisdom. For instance, plotting average star ratings against review counts (shown in the picture below) shows a normal distribution centered around star rating 4 with a longer tail trailing along the ratings less than 4. This pattern is expected because restaurants with better reviews tend to get more customer traffic and thereby more reviews, thus creating a positive cycle. And restaurants with consistent lower reviews get less and less traffic and eventually get weeded out, while restaurants with perfect reviews on average are very hard to come by because different reviewers might have different tastes and even a great restaurant cannot please everybody. </w:t>
+        <w:t xml:space="preserve">In addition, we created an interactive web application in R and Shiny to allow users to tinker with different parameters in the dataset and hopefully gain some new insights. In the application, users can choose the range of review counts, ratings in terms of stars, and price levels for the restaurants. Users can also pick the restaurant location and ambient noise level. The option to choose a number of covariates for the x and y axes also added another layer of flexibility. In general, the graphs confirm several pieces of conventional wisdom. For instance, plotting average star ratings against review counts (shown in the picture below) shows a normal distribution centered </w:t>
+      </w:r>
+      <w:proofErr w:type="gramStart"/>
+      <w:r>
+        <w:rPr>
+          <w:rFonts w:ascii="Times New Roman" w:eastAsia="Times New Roman" w:hAnsi="Times New Roman" w:cs="Times New Roman"/>
+          <w:color w:val="111111"/>
+          <w:sz w:val="24"/>
+          <w:szCs w:val="24"/>
+        </w:rPr>
+        <w:t>around</w:t>
+      </w:r>
+      <w:proofErr w:type="gramEnd"/>
+      <w:r>
+        <w:rPr>
+          <w:rFonts w:ascii="Times New Roman" w:eastAsia="Times New Roman" w:hAnsi="Times New Roman" w:cs="Times New Roman"/>
+          <w:color w:val="111111"/>
+          <w:sz w:val="24"/>
+          <w:szCs w:val="24"/>
+        </w:rPr>
+        <w:t xml:space="preserve"> star rating 4 with a longer tail trailing along the ratings less than 4. This pattern is expected because restaurants with better reviews tend to get more customer traffic and thereby more reviews, thus creating a positive cycle. And restaurants with consistent lower reviews get less and less traffic and eventually get weeded out, while restaurants with perfect reviews on average are very hard to come by because different reviewers might have different tastes and even a great restaurant cannot please everybody. </w:t>
       </w:r>
     </w:p>
     <w:p>
@@ -729,7 +770,27 @@
           <w:szCs w:val="24"/>
         </w:rPr>
         <w:tab/>
-        <w:t xml:space="preserve">The social component of the data came to us in a wide edgelist format.  Each user was characterized by a unique identifier and was accompanied by a list of all users that they are friends with.  In order to examine and visualize the network, the dataset was transformed into a long undirected edge list, where each row is characterized as an edge in the network, without </w:t>
+        <w:t xml:space="preserve">The social component of the data came to us in a wide </w:t>
+      </w:r>
+      <w:proofErr w:type="spellStart"/>
+      <w:r>
+        <w:rPr>
+          <w:rFonts w:ascii="Times New Roman" w:eastAsia="Times New Roman" w:hAnsi="Times New Roman" w:cs="Times New Roman"/>
+          <w:color w:val="111111"/>
+          <w:sz w:val="24"/>
+          <w:szCs w:val="24"/>
+        </w:rPr>
+        <w:t>edgelist</w:t>
+      </w:r>
+      <w:proofErr w:type="spellEnd"/>
+      <w:r>
+        <w:rPr>
+          <w:rFonts w:ascii="Times New Roman" w:eastAsia="Times New Roman" w:hAnsi="Times New Roman" w:cs="Times New Roman"/>
+          <w:color w:val="111111"/>
+          <w:sz w:val="24"/>
+          <w:szCs w:val="24"/>
+        </w:rPr>
+        <w:t xml:space="preserve"> format.  Each user was characterized by a unique identifier and was accompanied by a list of all users that they are friends with.  In order to examine and visualize the network, the dataset was transformed into a long undirected edge list, where each row is characterized as an edge in the network, without </w:t>
       </w:r>
       <w:r>
         <w:rPr>
@@ -739,7 +800,47 @@
           <w:szCs w:val="24"/>
         </w:rPr>
         <w:lastRenderedPageBreak/>
-        <w:t>duplicates.  Once in this format, we were able to read it into igraph to see the network.  From the network structure we can not that the majority of the network is highly intertwined with a large amount of isolated friend clustered being pushed to the outskirts of the graph.</w:t>
+        <w:t xml:space="preserve">duplicates.  Once in this format, we were able to read it into </w:t>
+      </w:r>
+      <w:proofErr w:type="spellStart"/>
+      <w:r>
+        <w:rPr>
+          <w:rFonts w:ascii="Times New Roman" w:eastAsia="Times New Roman" w:hAnsi="Times New Roman" w:cs="Times New Roman"/>
+          <w:color w:val="111111"/>
+          <w:sz w:val="24"/>
+          <w:szCs w:val="24"/>
+        </w:rPr>
+        <w:t>igraph</w:t>
+      </w:r>
+      <w:proofErr w:type="spellEnd"/>
+      <w:r>
+        <w:rPr>
+          <w:rFonts w:ascii="Times New Roman" w:eastAsia="Times New Roman" w:hAnsi="Times New Roman" w:cs="Times New Roman"/>
+          <w:color w:val="111111"/>
+          <w:sz w:val="24"/>
+          <w:szCs w:val="24"/>
+        </w:rPr>
+        <w:t xml:space="preserve"> to see the network.  From the network structure we </w:t>
+      </w:r>
+      <w:proofErr w:type="spellStart"/>
+      <w:r>
+        <w:rPr>
+          <w:rFonts w:ascii="Times New Roman" w:eastAsia="Times New Roman" w:hAnsi="Times New Roman" w:cs="Times New Roman"/>
+          <w:color w:val="111111"/>
+          <w:sz w:val="24"/>
+          <w:szCs w:val="24"/>
+        </w:rPr>
+        <w:t>can not</w:t>
+      </w:r>
+      <w:proofErr w:type="spellEnd"/>
+      <w:r>
+        <w:rPr>
+          <w:rFonts w:ascii="Times New Roman" w:eastAsia="Times New Roman" w:hAnsi="Times New Roman" w:cs="Times New Roman"/>
+          <w:color w:val="111111"/>
+          <w:sz w:val="24"/>
+          <w:szCs w:val="24"/>
+        </w:rPr>
+        <w:t xml:space="preserve"> that the majority of the network is highly intertwined with a large amount of isolated friend clustered being pushed to the outskirts of the graph.</w:t>
       </w:r>
     </w:p>
     <w:p>
@@ -851,7 +952,47 @@
           <w:sz w:val="24"/>
           <w:szCs w:val="24"/>
         </w:rPr>
-        <w:t>With this picture in mind, we moved forward to identify the reach of each individual’s personal network.  Through aggregation, we were able to use the long edgelist to calculate the degree of each individual node.  Quantifying each individual’s second degree reach proved slightly more difficult, given the vast size and connectivity of the network.  The calculation was able to accomplished though squaring an adjacency matrix, removing first degree connection, and resetting all non-zero factors to one.</w:t>
+        <w:t xml:space="preserve">With this picture in mind, we moved forward to identify the reach of each individual’s personal network.  Through aggregation, we were able to use the long </w:t>
+      </w:r>
+      <w:proofErr w:type="spellStart"/>
+      <w:r>
+        <w:rPr>
+          <w:rFonts w:ascii="Times New Roman" w:eastAsia="Times New Roman" w:hAnsi="Times New Roman" w:cs="Times New Roman"/>
+          <w:color w:val="111111"/>
+          <w:sz w:val="24"/>
+          <w:szCs w:val="24"/>
+        </w:rPr>
+        <w:t>edgelist</w:t>
+      </w:r>
+      <w:proofErr w:type="spellEnd"/>
+      <w:r>
+        <w:rPr>
+          <w:rFonts w:ascii="Times New Roman" w:eastAsia="Times New Roman" w:hAnsi="Times New Roman" w:cs="Times New Roman"/>
+          <w:color w:val="111111"/>
+          <w:sz w:val="24"/>
+          <w:szCs w:val="24"/>
+        </w:rPr>
+        <w:t xml:space="preserve"> to calculate the degree of each individual node.  Quantifying each individual’s second degree reach proved slightly more difficult, given the vast size and connectivity of the network.  The calculation was able to </w:t>
+      </w:r>
+      <w:proofErr w:type="gramStart"/>
+      <w:r>
+        <w:rPr>
+          <w:rFonts w:ascii="Times New Roman" w:eastAsia="Times New Roman" w:hAnsi="Times New Roman" w:cs="Times New Roman"/>
+          <w:color w:val="111111"/>
+          <w:sz w:val="24"/>
+          <w:szCs w:val="24"/>
+        </w:rPr>
+        <w:t>accomplished</w:t>
+      </w:r>
+      <w:proofErr w:type="gramEnd"/>
+      <w:r>
+        <w:rPr>
+          <w:rFonts w:ascii="Times New Roman" w:eastAsia="Times New Roman" w:hAnsi="Times New Roman" w:cs="Times New Roman"/>
+          <w:color w:val="111111"/>
+          <w:sz w:val="24"/>
+          <w:szCs w:val="24"/>
+        </w:rPr>
+        <w:t xml:space="preserve"> though squaring an adjacency matrix, removing first degree connection, and resetting all non-zero factors to one.</w:t>
       </w:r>
     </w:p>
     <w:p>
@@ -1026,7 +1167,7 @@
           <w:sz w:val="24"/>
           <w:szCs w:val="24"/>
         </w:rPr>
-        <w:t>Generic Recommenders</w:t>
+        <w:t>Recommenders</w:t>
       </w:r>
     </w:p>
     <w:p>
@@ -1096,7 +1237,27 @@
           <w:szCs w:val="24"/>
         </w:rPr>
         <w:tab/>
-        <w:t>The matrix factorization problem was very computationally intensive. It took many hours to run on a single machine, only processing a subset of the total dataset. At real-world scale, such an algorithm would need to be run offline in a distributed framework such as MapReduce. Though we did not implement this for our project, the Mappers would solve the small ridge regression problems for each user or restaurant, then the Reduce step would collect the results and update the matrices. Because it is an iterative algorithm, it would take many Map/Reduce cycles to run fully, but this should still give an improved running time compared to a single machine.</w:t>
+        <w:t xml:space="preserve">The matrix factorization problem was very computationally intensive. It took many hours to run on a single machine, only processing a subset of the total dataset. At real-world scale, such an algorithm would need to be run offline in a distributed framework such as </w:t>
+      </w:r>
+      <w:proofErr w:type="spellStart"/>
+      <w:r>
+        <w:rPr>
+          <w:rFonts w:ascii="Times New Roman" w:eastAsia="Times New Roman" w:hAnsi="Times New Roman" w:cs="Times New Roman"/>
+          <w:color w:val="111111"/>
+          <w:sz w:val="24"/>
+          <w:szCs w:val="24"/>
+        </w:rPr>
+        <w:t>MapReduce</w:t>
+      </w:r>
+      <w:proofErr w:type="spellEnd"/>
+      <w:r>
+        <w:rPr>
+          <w:rFonts w:ascii="Times New Roman" w:eastAsia="Times New Roman" w:hAnsi="Times New Roman" w:cs="Times New Roman"/>
+          <w:color w:val="111111"/>
+          <w:sz w:val="24"/>
+          <w:szCs w:val="24"/>
+        </w:rPr>
+        <w:t>. Though we did not implement this for our project, the Mappers would solve the small ridge regression problems for each user or restaurant, then the Reduce step would collect the results and update the matrices. Because it is an iterative algorithm, it would take many Map/Reduce cycles to run fully, but this should still give an improved running time compared to a single machine.</w:t>
       </w:r>
     </w:p>
     <w:p>
@@ -1116,26 +1277,86 @@
           <w:sz w:val="24"/>
           <w:szCs w:val="24"/>
         </w:rPr>
-        <w:t>In addition to collaborative filtering, we also used the k-nearest-neighbors, memory-based recommendation algorithm. The kNN recommender uses Euclidean distance to compute similarity between users (based on their ratings in the training set) and returns the average (mean) rating of the k nearest. To test the accuracy of these recommenders, we again used root mean squared error (RMSE) on the test set. For the kNN recommenders, we plotted this measure as a function of k to determine how the model’s accuracy changes with increasing complexity. For all models it improves the accuracy quite a bit at first, then the marginal improvements shrink till it plateaus.</w:t>
-      </w:r>
-    </w:p>
-    <w:p>
-      <w:pPr>
-        <w:spacing w:after="0" w:line="480" w:lineRule="auto"/>
-        <w:rPr>
-          <w:rFonts w:ascii="Times New Roman" w:eastAsia="Times New Roman" w:hAnsi="Times New Roman" w:cs="Times New Roman"/>
-          <w:sz w:val="24"/>
-          <w:szCs w:val="24"/>
-        </w:rPr>
-      </w:pPr>
-      <w:r>
-        <w:rPr>
-          <w:rFonts w:ascii="Times New Roman" w:eastAsia="Times New Roman" w:hAnsi="Times New Roman" w:cs="Times New Roman"/>
-          <w:color w:val="111111"/>
-          <w:sz w:val="24"/>
-          <w:szCs w:val="24"/>
-        </w:rPr>
-        <w:t xml:space="preserve">       In an attempt to improve on the kNN recommender, we used several different user attributes to weight the recommendations from each neighbor. We used the node degree (how many friends a user has in the network) and the second degree (friends-of-friends), both as raw counts, </w:t>
+        <w:t xml:space="preserve">In addition to collaborative filtering, we also used the k-nearest-neighbors, memory-based recommendation algorithm. The </w:t>
+      </w:r>
+      <w:proofErr w:type="spellStart"/>
+      <w:r>
+        <w:rPr>
+          <w:rFonts w:ascii="Times New Roman" w:eastAsia="Times New Roman" w:hAnsi="Times New Roman" w:cs="Times New Roman"/>
+          <w:color w:val="111111"/>
+          <w:sz w:val="24"/>
+          <w:szCs w:val="24"/>
+        </w:rPr>
+        <w:t>kNN</w:t>
+      </w:r>
+      <w:proofErr w:type="spellEnd"/>
+      <w:r>
+        <w:rPr>
+          <w:rFonts w:ascii="Times New Roman" w:eastAsia="Times New Roman" w:hAnsi="Times New Roman" w:cs="Times New Roman"/>
+          <w:color w:val="111111"/>
+          <w:sz w:val="24"/>
+          <w:szCs w:val="24"/>
+        </w:rPr>
+        <w:t xml:space="preserve"> recommender uses Euclidean distance to compute similarity between users (based on their ratings in the training set) and returns the average (mean) rating of the k nearest. To test the accuracy of these recommenders, we again used root mean squared error (RMSE) on the test set. For the </w:t>
+      </w:r>
+      <w:proofErr w:type="spellStart"/>
+      <w:r>
+        <w:rPr>
+          <w:rFonts w:ascii="Times New Roman" w:eastAsia="Times New Roman" w:hAnsi="Times New Roman" w:cs="Times New Roman"/>
+          <w:color w:val="111111"/>
+          <w:sz w:val="24"/>
+          <w:szCs w:val="24"/>
+        </w:rPr>
+        <w:t>kNN</w:t>
+      </w:r>
+      <w:proofErr w:type="spellEnd"/>
+      <w:r>
+        <w:rPr>
+          <w:rFonts w:ascii="Times New Roman" w:eastAsia="Times New Roman" w:hAnsi="Times New Roman" w:cs="Times New Roman"/>
+          <w:color w:val="111111"/>
+          <w:sz w:val="24"/>
+          <w:szCs w:val="24"/>
+        </w:rPr>
+        <w:t xml:space="preserve"> recommenders, we plotted this measure as a function of k to determine how the model’s accuracy changes with increasing complexity. For all models it improves the accuracy quite a bit at first, then the marginal improvements shrink till it plateaus.</w:t>
+      </w:r>
+    </w:p>
+    <w:p>
+      <w:pPr>
+        <w:spacing w:after="0" w:line="480" w:lineRule="auto"/>
+        <w:rPr>
+          <w:rFonts w:ascii="Times New Roman" w:eastAsia="Times New Roman" w:hAnsi="Times New Roman" w:cs="Times New Roman"/>
+          <w:sz w:val="24"/>
+          <w:szCs w:val="24"/>
+        </w:rPr>
+      </w:pPr>
+      <w:r>
+        <w:rPr>
+          <w:rFonts w:ascii="Times New Roman" w:eastAsia="Times New Roman" w:hAnsi="Times New Roman" w:cs="Times New Roman"/>
+          <w:color w:val="111111"/>
+          <w:sz w:val="24"/>
+          <w:szCs w:val="24"/>
+        </w:rPr>
+        <w:t xml:space="preserve">       In an attempt to improve on the </w:t>
+      </w:r>
+      <w:proofErr w:type="spellStart"/>
+      <w:r>
+        <w:rPr>
+          <w:rFonts w:ascii="Times New Roman" w:eastAsia="Times New Roman" w:hAnsi="Times New Roman" w:cs="Times New Roman"/>
+          <w:color w:val="111111"/>
+          <w:sz w:val="24"/>
+          <w:szCs w:val="24"/>
+        </w:rPr>
+        <w:t>kNN</w:t>
+      </w:r>
+      <w:proofErr w:type="spellEnd"/>
+      <w:r>
+        <w:rPr>
+          <w:rFonts w:ascii="Times New Roman" w:eastAsia="Times New Roman" w:hAnsi="Times New Roman" w:cs="Times New Roman"/>
+          <w:color w:val="111111"/>
+          <w:sz w:val="24"/>
+          <w:szCs w:val="24"/>
+        </w:rPr>
+        <w:t xml:space="preserve"> recommender, we used several different user attributes to weight the recommendations from each neighbor. We used the node degree (how many friends a user has in the network) and the second degree (friends-of-friends), both as raw counts, </w:t>
       </w:r>
       <w:r>
         <w:rPr>
@@ -1145,7 +1366,27 @@
           <w:szCs w:val="24"/>
         </w:rPr>
         <w:lastRenderedPageBreak/>
-        <w:t>and logged counts. We also included review count (raw and logged), to see if recommendations could be improved by upweighting more prolific reviewers.</w:t>
+        <w:t xml:space="preserve">and logged counts. We also included review count (raw and logged), to see if recommendations could be improved by </w:t>
+      </w:r>
+      <w:proofErr w:type="spellStart"/>
+      <w:r>
+        <w:rPr>
+          <w:rFonts w:ascii="Times New Roman" w:eastAsia="Times New Roman" w:hAnsi="Times New Roman" w:cs="Times New Roman"/>
+          <w:color w:val="111111"/>
+          <w:sz w:val="24"/>
+          <w:szCs w:val="24"/>
+        </w:rPr>
+        <w:t>upweighting</w:t>
+      </w:r>
+      <w:proofErr w:type="spellEnd"/>
+      <w:r>
+        <w:rPr>
+          <w:rFonts w:ascii="Times New Roman" w:eastAsia="Times New Roman" w:hAnsi="Times New Roman" w:cs="Times New Roman"/>
+          <w:color w:val="111111"/>
+          <w:sz w:val="24"/>
+          <w:szCs w:val="24"/>
+        </w:rPr>
+        <w:t xml:space="preserve"> more prolific reviewers.</w:t>
       </w:r>
     </w:p>
     <w:p>
@@ -1165,7 +1406,27 @@
           <w:szCs w:val="24"/>
         </w:rPr>
         <w:tab/>
-        <w:t>Across all three weight measures, the logged values performed better than the raw counts (as measured by a smaller RMSE). Unfortunately, none are an improvement on the generic kNN recommendation algorithm. The recommender weighted by the log of review count comes very close, but ultimately, since the RMSEs are indistinguishable, we prefer to go with the simpler model. The following figure shows the RMSE of each recommender as a function of the model’s complexity (the value of k). The dashed line indicates the RMSE of the collaborative filtering recommender after 50 iterations.</w:t>
+        <w:t xml:space="preserve">Across all three weight measures, the logged values performed better than the raw counts (as measured by a smaller RMSE). Unfortunately, none are an improvement on the generic </w:t>
+      </w:r>
+      <w:proofErr w:type="spellStart"/>
+      <w:r>
+        <w:rPr>
+          <w:rFonts w:ascii="Times New Roman" w:eastAsia="Times New Roman" w:hAnsi="Times New Roman" w:cs="Times New Roman"/>
+          <w:color w:val="111111"/>
+          <w:sz w:val="24"/>
+          <w:szCs w:val="24"/>
+        </w:rPr>
+        <w:t>kNN</w:t>
+      </w:r>
+      <w:proofErr w:type="spellEnd"/>
+      <w:r>
+        <w:rPr>
+          <w:rFonts w:ascii="Times New Roman" w:eastAsia="Times New Roman" w:hAnsi="Times New Roman" w:cs="Times New Roman"/>
+          <w:color w:val="111111"/>
+          <w:sz w:val="24"/>
+          <w:szCs w:val="24"/>
+        </w:rPr>
+        <w:t xml:space="preserve"> recommendation algorithm. The recommender weighted by the log of review count comes very close, but ultimately, since the RMSEs are indistinguishable, we prefer to go with the simpler model. The following figure shows the RMSE of each recommender as a function of the model’s complexity (the value of k). The dashed line indicates the RMSE of the collaborative filtering recommender after 50 iterations.</w:t>
       </w:r>
     </w:p>
     <w:p>
@@ -1275,8 +1536,9 @@
           <w:shd w:val="clear" w:color="auto" w:fill="FDFDFD"/>
         </w:rPr>
         <w:lastRenderedPageBreak/>
-        <w:t>than simply as weights to kNN).</w:t>
-      </w:r>
+        <w:t xml:space="preserve">than simply as weights to </w:t>
+      </w:r>
+      <w:proofErr w:type="spellStart"/>
       <w:r>
         <w:rPr>
           <w:rFonts w:ascii="Times New Roman" w:eastAsia="Times New Roman" w:hAnsi="Times New Roman" w:cs="Times New Roman"/>
@@ -1285,7 +1547,90 @@
           <w:szCs w:val="24"/>
           <w:shd w:val="clear" w:color="auto" w:fill="FDFDFD"/>
         </w:rPr>
-        <w:t xml:space="preserve"> Additionally, we could use the social networks themselves as predictors. This approach would be similar to kNN except using distance defined by the social network itself.</w:t>
+        <w:t>kNN</w:t>
+      </w:r>
+      <w:proofErr w:type="spellEnd"/>
+      <w:r>
+        <w:rPr>
+          <w:rFonts w:ascii="Times New Roman" w:eastAsia="Times New Roman" w:hAnsi="Times New Roman" w:cs="Times New Roman"/>
+          <w:color w:val="111111"/>
+          <w:sz w:val="24"/>
+          <w:szCs w:val="24"/>
+          <w:shd w:val="clear" w:color="auto" w:fill="FDFDFD"/>
+        </w:rPr>
+        <w:t>).</w:t>
+      </w:r>
+      <w:r>
+        <w:rPr>
+          <w:rFonts w:ascii="Times New Roman" w:eastAsia="Times New Roman" w:hAnsi="Times New Roman" w:cs="Times New Roman"/>
+          <w:color w:val="111111"/>
+          <w:sz w:val="24"/>
+          <w:szCs w:val="24"/>
+          <w:shd w:val="clear" w:color="auto" w:fill="FDFDFD"/>
+        </w:rPr>
+        <w:t xml:space="preserve"> Additionally, we could use the social networks themselves </w:t>
+      </w:r>
+      <w:r>
+        <w:rPr>
+          <w:rFonts w:ascii="Times New Roman" w:eastAsia="Times New Roman" w:hAnsi="Times New Roman" w:cs="Times New Roman"/>
+          <w:color w:val="111111"/>
+          <w:sz w:val="24"/>
+          <w:szCs w:val="24"/>
+          <w:shd w:val="clear" w:color="auto" w:fill="FDFDFD"/>
+        </w:rPr>
+        <w:t>to motivate the predictions</w:t>
+      </w:r>
+      <w:r>
+        <w:rPr>
+          <w:rFonts w:ascii="Times New Roman" w:eastAsia="Times New Roman" w:hAnsi="Times New Roman" w:cs="Times New Roman"/>
+          <w:color w:val="111111"/>
+          <w:sz w:val="24"/>
+          <w:szCs w:val="24"/>
+          <w:shd w:val="clear" w:color="auto" w:fill="FDFDFD"/>
+        </w:rPr>
+        <w:t xml:space="preserve">. This approach would be similar to </w:t>
+      </w:r>
+      <w:proofErr w:type="spellStart"/>
+      <w:r>
+        <w:rPr>
+          <w:rFonts w:ascii="Times New Roman" w:eastAsia="Times New Roman" w:hAnsi="Times New Roman" w:cs="Times New Roman"/>
+          <w:color w:val="111111"/>
+          <w:sz w:val="24"/>
+          <w:szCs w:val="24"/>
+          <w:shd w:val="clear" w:color="auto" w:fill="FDFDFD"/>
+        </w:rPr>
+        <w:t>kNN</w:t>
+      </w:r>
+      <w:proofErr w:type="spellEnd"/>
+      <w:r>
+        <w:rPr>
+          <w:rFonts w:ascii="Times New Roman" w:eastAsia="Times New Roman" w:hAnsi="Times New Roman" w:cs="Times New Roman"/>
+          <w:color w:val="111111"/>
+          <w:sz w:val="24"/>
+          <w:szCs w:val="24"/>
+          <w:shd w:val="clear" w:color="auto" w:fill="FDFDFD"/>
+        </w:rPr>
+        <w:t xml:space="preserve"> </w:t>
+      </w:r>
+      <w:r>
+        <w:rPr>
+          <w:rFonts w:ascii="Times New Roman" w:eastAsia="Times New Roman" w:hAnsi="Times New Roman" w:cs="Times New Roman"/>
+          <w:color w:val="111111"/>
+          <w:sz w:val="24"/>
+          <w:szCs w:val="24"/>
+          <w:shd w:val="clear" w:color="auto" w:fill="FDFDFD"/>
+        </w:rPr>
+        <w:t>but would use</w:t>
+      </w:r>
+      <w:r>
+        <w:rPr>
+          <w:rFonts w:ascii="Times New Roman" w:eastAsia="Times New Roman" w:hAnsi="Times New Roman" w:cs="Times New Roman"/>
+          <w:color w:val="111111"/>
+          <w:sz w:val="24"/>
+          <w:szCs w:val="24"/>
+          <w:shd w:val="clear" w:color="auto" w:fill="FDFDFD"/>
+        </w:rPr>
+        <w:t xml:space="preserve"> distance defined by the social network itself.</w:t>
       </w:r>
       <w:bookmarkStart w:id="0" w:name="_GoBack"/>
       <w:bookmarkEnd w:id="0"/>
@@ -2131,7 +2476,7 @@
 </file>
 
 <file path=customXml/itemProps1.xml><?xml version="1.0" encoding="utf-8"?>
-<ds:datastoreItem xmlns:ds="http://schemas.openxmlformats.org/officeDocument/2006/customXml" ds:itemID="{CED9632A-BEE8-4CE8-8B3E-32564571E6E0}">
+<ds:datastoreItem xmlns:ds="http://schemas.openxmlformats.org/officeDocument/2006/customXml" ds:itemID="{FE252CB1-67CA-4032-9636-4167A3997D6B}">
   <ds:schemaRefs>
     <ds:schemaRef ds:uri="http://schemas.openxmlformats.org/officeDocument/2006/bibliography"/>
   </ds:schemaRefs>

</xml_diff>